<commit_message>
added distribution email data in test case
SVN-Revision: 26012
</commit_message>
<xml_diff>
--- a/TestCases/Manual/9594_Distribution_Success_Specimens_Derivatives_Aliquots.docx
+++ b/TestCases/Manual/9594_Distribution_Success_Specimens_Derivatives_Aliquots.docx
@@ -118,8 +118,13 @@
         </w:rPr>
       </w:pPr>
       <w:r>
-        <w:t>Select Test case ID 9594 with short title Distribution_Success_Specimens_Derivatives_Aliquots</w:t>
-      </w:r>
+        <w:t xml:space="preserve">Select Test case ID 9594 with short title </w:t>
+      </w:r>
+      <w:proofErr w:type="spellStart"/>
+      <w:r>
+        <w:t>Distribution_Success_Specimens_Derivatives_Aliquots</w:t>
+      </w:r>
+      <w:proofErr w:type="spellEnd"/>
     </w:p>
     <w:p>
       <w:pPr>
@@ -267,8 +272,17 @@
           <w:b/>
           <w:i/>
         </w:rPr>
-        <w:t>Specimens_ collected_LateStageBreast</w:t>
-      </w:r>
+        <w:t xml:space="preserve">Specimens_ </w:t>
+      </w:r>
+      <w:proofErr w:type="spellStart"/>
+      <w:r>
+        <w:rPr>
+          <w:b/>
+          <w:i/>
+        </w:rPr>
+        <w:t>collected_LateStageBreast</w:t>
+      </w:r>
+      <w:proofErr w:type="spellEnd"/>
       <w:r>
         <w:t xml:space="preserve"> </w:t>
       </w:r>
@@ -358,7 +372,15 @@
         </w:numPr>
       </w:pPr>
       <w:r>
-        <w:t>Select the radio-button for Order Biospecimens and Click on Submit.</w:t>
+        <w:t xml:space="preserve">Select the radio-button for Order </w:t>
+      </w:r>
+      <w:proofErr w:type="spellStart"/>
+      <w:r>
+        <w:t>Biospecimens</w:t>
+      </w:r>
+      <w:proofErr w:type="spellEnd"/>
+      <w:r>
+        <w:t xml:space="preserve"> and Click on Submit.</w:t>
       </w:r>
     </w:p>
     <w:p>
@@ -372,6 +394,7 @@
       <w:r>
         <w:t xml:space="preserve">In the Biospecimen Order page, enter Order Title: </w:t>
       </w:r>
+      <w:proofErr w:type="spellStart"/>
       <w:r>
         <w:rPr>
           <w:b/>
@@ -386,6 +409,7 @@
         </w:rPr>
         <w:t>_Lab_Request</w:t>
       </w:r>
+      <w:proofErr w:type="spellEnd"/>
       <w:r>
         <w:t xml:space="preserve">, Select Distribution Protocol from the drop-down list as </w:t>
       </w:r>
@@ -601,6 +625,7 @@
         </w:rPr>
         <w:t>“</w:t>
       </w:r>
+      <w:proofErr w:type="spellStart"/>
       <w:r>
         <w:rPr>
           <w:b/>
@@ -613,7 +638,15 @@
           <w:b/>
           <w:i/>
         </w:rPr>
-        <w:t xml:space="preserve">_Lab_Request”.  </w:t>
+        <w:t>_Lab_Request</w:t>
+      </w:r>
+      <w:proofErr w:type="spellEnd"/>
+      <w:r>
+        <w:rPr>
+          <w:b/>
+          <w:i/>
+        </w:rPr>
+        <w:t xml:space="preserve">”.  </w:t>
       </w:r>
       <w:r>
         <w:t>Ve</w:t>
@@ -872,7 +905,15 @@
         </w:numPr>
       </w:pPr>
       <w:r>
-        <w:t>Click on save button on the csv file.</w:t>
+        <w:t xml:space="preserve">Click on save button on the </w:t>
+      </w:r>
+      <w:proofErr w:type="spellStart"/>
+      <w:r>
+        <w:t>csv</w:t>
+      </w:r>
+      <w:proofErr w:type="spellEnd"/>
+      <w:r>
+        <w:t xml:space="preserve"> file.</w:t>
       </w:r>
     </w:p>
     <w:p>
@@ -945,6 +986,7 @@
       <w:r>
         <w:t xml:space="preserve">23 A message should be displayed as “Order successfully created for </w:t>
       </w:r>
+      <w:proofErr w:type="spellStart"/>
       <w:r>
         <w:rPr>
           <w:b/>
@@ -952,6 +994,7 @@
         </w:rPr>
         <w:t>Ellis_Lab_Request</w:t>
       </w:r>
+      <w:proofErr w:type="spellEnd"/>
       <w:r>
         <w:t>”.</w:t>
       </w:r>
@@ -1056,6 +1099,7 @@
             <w:tcW w:w="2830" w:type="pct"/>
           </w:tcPr>
           <w:p>
+            <w:proofErr w:type="spellStart"/>
             <w:r>
               <w:rPr>
                 <w:b/>
@@ -1063,6 +1107,7 @@
               </w:rPr>
               <w:t>Ellis_Lab_Request</w:t>
             </w:r>
+            <w:proofErr w:type="spellEnd"/>
           </w:p>
         </w:tc>
       </w:tr>
@@ -1103,7 +1148,55 @@
           </w:tcPr>
           <w:p>
             <w:r>
-              <w:t>ACOSOG Z1031: Randomized Phase III Trial Comparing 16 to 18 weeks of Neoadjuvant Exemestane, Letrozole, or Anastrozole in Post menopausal Women with clinical Stage II and III Estragen Receptor Postitive Breast Cancer-DP</w:t>
+              <w:t xml:space="preserve">ACOSOG Z1031: Randomized Phase III Trial Comparing 16 to 18 weeks of </w:t>
+            </w:r>
+            <w:proofErr w:type="spellStart"/>
+            <w:r>
+              <w:t>Neoadjuvant</w:t>
+            </w:r>
+            <w:proofErr w:type="spellEnd"/>
+            <w:r>
+              <w:t xml:space="preserve"> </w:t>
+            </w:r>
+            <w:proofErr w:type="spellStart"/>
+            <w:r>
+              <w:t>Exemestane</w:t>
+            </w:r>
+            <w:proofErr w:type="spellEnd"/>
+            <w:r>
+              <w:t xml:space="preserve">, </w:t>
+            </w:r>
+            <w:proofErr w:type="spellStart"/>
+            <w:r>
+              <w:t>Letrozole</w:t>
+            </w:r>
+            <w:proofErr w:type="spellEnd"/>
+            <w:r>
+              <w:t xml:space="preserve">, or </w:t>
+            </w:r>
+            <w:proofErr w:type="spellStart"/>
+            <w:r>
+              <w:t>Anastrozole</w:t>
+            </w:r>
+            <w:proofErr w:type="spellEnd"/>
+            <w:r>
+              <w:t xml:space="preserve"> in Post menopausal Women with clinical Stage II and III </w:t>
+            </w:r>
+            <w:proofErr w:type="spellStart"/>
+            <w:r>
+              <w:t>Estragen</w:t>
+            </w:r>
+            <w:proofErr w:type="spellEnd"/>
+            <w:r>
+              <w:t xml:space="preserve"> Receptor </w:t>
+            </w:r>
+            <w:proofErr w:type="spellStart"/>
+            <w:r>
+              <w:t>Postitive</w:t>
+            </w:r>
+            <w:proofErr w:type="spellEnd"/>
+            <w:r>
+              <w:t xml:space="preserve"> Breast Cancer-DP</w:t>
             </w:r>
           </w:p>
         </w:tc>
@@ -1144,9 +1237,11 @@
             <w:tcW w:w="2830" w:type="pct"/>
           </w:tcPr>
           <w:p>
+            <w:proofErr w:type="spellStart"/>
             <w:r>
               <w:t>Admin,admin</w:t>
             </w:r>
+            <w:proofErr w:type="spellEnd"/>
           </w:p>
         </w:tc>
       </w:tr>
@@ -2671,6 +2766,7 @@
       <w:r>
         <w:t xml:space="preserve">37 A message should be displayed as “Order successfully updated for </w:t>
       </w:r>
+      <w:proofErr w:type="spellStart"/>
       <w:r>
         <w:rPr>
           <w:b/>
@@ -2685,14 +2781,23 @@
         </w:rPr>
         <w:t>_Lab_Request</w:t>
       </w:r>
+      <w:proofErr w:type="spellEnd"/>
       <w:r>
         <w:t xml:space="preserve">”. </w:t>
       </w:r>
       <w:r>
-        <w:t>A notification mail should be send to scientist and administrator user.</w:t>
-      </w:r>
-      <w:r>
-        <w:t>Distribution report and distribution item list should be displayed. Distribution report should display following details.</w:t>
+        <w:t xml:space="preserve">A notification mail should be send to scientist and administrator </w:t>
+      </w:r>
+      <w:proofErr w:type="spellStart"/>
+      <w:r>
+        <w:t>user.</w:t>
+      </w:r>
+      <w:r>
+        <w:t>Distribution</w:t>
+      </w:r>
+      <w:proofErr w:type="spellEnd"/>
+      <w:r>
+        <w:t xml:space="preserve"> report and distribution item list should be displayed. Distribution report should display following details.</w:t>
       </w:r>
     </w:p>
     <w:p>
@@ -2780,6 +2885,422 @@
       </w:r>
     </w:p>
     <w:p>
+      <w:pPr>
+        <w:ind w:left="360"/>
+      </w:pPr>
+      <w:r>
+        <w:t>Email notification format is as follows:</w:t>
+      </w:r>
+    </w:p>
+    <w:p>
+      <w:pPr>
+        <w:ind w:left="360"/>
+      </w:pPr>
+      <w:r>
+        <w:t xml:space="preserve">Subject of </w:t>
+      </w:r>
+      <w:proofErr w:type="gramStart"/>
+      <w:r>
+        <w:t>mail :</w:t>
+      </w:r>
+      <w:proofErr w:type="gramEnd"/>
+      <w:r>
+        <w:t xml:space="preserve"> </w:t>
+      </w:r>
+      <w:r>
+        <w:t xml:space="preserve">Notification on Order </w:t>
+      </w:r>
+      <w:proofErr w:type="spellStart"/>
+      <w:r>
+        <w:t>Path_Lab_Request</w:t>
+      </w:r>
+      <w:proofErr w:type="spellEnd"/>
+      <w:r>
+        <w:t xml:space="preserve"> Status from caTissue Administrator</w:t>
+      </w:r>
+    </w:p>
+    <w:p>
+      <w:pPr>
+        <w:ind w:left="360"/>
+      </w:pPr>
+      <w:proofErr w:type="gramStart"/>
+      <w:r>
+        <w:t>From :</w:t>
+      </w:r>
+      <w:proofErr w:type="gramEnd"/>
+      <w:r>
+        <w:t xml:space="preserve"> email id that you set in </w:t>
+      </w:r>
+      <w:proofErr w:type="spellStart"/>
+      <w:r>
+        <w:t>install.properties</w:t>
+      </w:r>
+      <w:proofErr w:type="spellEnd"/>
+      <w:r>
+        <w:t xml:space="preserve"> file.</w:t>
+      </w:r>
+    </w:p>
+    <w:p>
+      <w:pPr>
+        <w:ind w:left="360"/>
+      </w:pPr>
+      <w:r>
+        <w:t xml:space="preserve">To: </w:t>
+      </w:r>
+      <w:hyperlink r:id="rId8" w:history="1">
+        <w:r>
+          <w:rPr>
+            <w:rStyle w:val="Hyperlink"/>
+          </w:rPr>
+          <w:t>admin_ltp@gmail.com</w:t>
+        </w:r>
+      </w:hyperlink>
+    </w:p>
+    <w:p>
+      <w:pPr>
+        <w:ind w:left="360"/>
+      </w:pPr>
+      <w:r>
+        <w:t xml:space="preserve">CC: </w:t>
+      </w:r>
+      <w:hyperlink r:id="rId9" w:history="1">
+        <w:r>
+          <w:rPr>
+            <w:rStyle w:val="Hyperlink"/>
+          </w:rPr>
+          <w:t>sci1@sci1.com</w:t>
+        </w:r>
+      </w:hyperlink>
+      <w:r>
+        <w:t xml:space="preserve"> </w:t>
+      </w:r>
+    </w:p>
+    <w:p>
+      <w:pPr>
+        <w:ind w:left="360"/>
+      </w:pPr>
+      <w:r>
+        <w:lastRenderedPageBreak/>
+        <w:t xml:space="preserve">Mail </w:t>
+      </w:r>
+      <w:proofErr w:type="gramStart"/>
+      <w:r>
+        <w:t>content :</w:t>
+      </w:r>
+      <w:proofErr w:type="gramEnd"/>
+    </w:p>
+    <w:p>
+      <w:pPr>
+        <w:pStyle w:val="PlainText"/>
+      </w:pPr>
+      <w:r>
+        <w:t xml:space="preserve">Hello Sci1 last,  </w:t>
+      </w:r>
+    </w:p>
+    <w:p>
+      <w:pPr>
+        <w:pStyle w:val="PlainText"/>
+      </w:pPr>
+    </w:p>
+    <w:p>
+      <w:pPr>
+        <w:pStyle w:val="PlainText"/>
+      </w:pPr>
+      <w:r>
+        <w:t xml:space="preserve">This is in relation with the order you placed with us. Please find below the details on its status. </w:t>
+      </w:r>
+    </w:p>
+    <w:p>
+      <w:pPr>
+        <w:pStyle w:val="PlainText"/>
+      </w:pPr>
+    </w:p>
+    <w:p>
+      <w:pPr>
+        <w:pStyle w:val="PlainText"/>
+      </w:pPr>
+      <w:r>
+        <w:t>1. 178_1: Distributed</w:t>
+      </w:r>
+    </w:p>
+    <w:p>
+      <w:pPr>
+        <w:pStyle w:val="PlainText"/>
+      </w:pPr>
+      <w:r>
+        <w:t xml:space="preserve">   Order Description: </w:t>
+      </w:r>
+    </w:p>
+    <w:p>
+      <w:pPr>
+        <w:pStyle w:val="PlainText"/>
+      </w:pPr>
+    </w:p>
+    <w:p>
+      <w:pPr>
+        <w:pStyle w:val="PlainText"/>
+      </w:pPr>
+      <w:r>
+        <w:t>2. 177_1: Distributed</w:t>
+      </w:r>
+    </w:p>
+    <w:p>
+      <w:pPr>
+        <w:pStyle w:val="PlainText"/>
+      </w:pPr>
+      <w:r>
+        <w:t xml:space="preserve">   Order Description: </w:t>
+      </w:r>
+    </w:p>
+    <w:p>
+      <w:pPr>
+        <w:pStyle w:val="PlainText"/>
+      </w:pPr>
+    </w:p>
+    <w:p>
+      <w:pPr>
+        <w:pStyle w:val="PlainText"/>
+      </w:pPr>
+      <w:r>
+        <w:t>3. 174_2: Distributed</w:t>
+      </w:r>
+    </w:p>
+    <w:p>
+      <w:pPr>
+        <w:pStyle w:val="PlainText"/>
+      </w:pPr>
+      <w:r>
+        <w:t xml:space="preserve">   Order Description: </w:t>
+      </w:r>
+    </w:p>
+    <w:p>
+      <w:pPr>
+        <w:pStyle w:val="PlainText"/>
+      </w:pPr>
+    </w:p>
+    <w:p>
+      <w:pPr>
+        <w:pStyle w:val="PlainText"/>
+      </w:pPr>
+      <w:r>
+        <w:t>4. 178_2: Distributed</w:t>
+      </w:r>
+    </w:p>
+    <w:p>
+      <w:pPr>
+        <w:pStyle w:val="PlainText"/>
+      </w:pPr>
+      <w:r>
+        <w:t xml:space="preserve">   Order Description: </w:t>
+      </w:r>
+    </w:p>
+    <w:p>
+      <w:pPr>
+        <w:pStyle w:val="PlainText"/>
+      </w:pPr>
+    </w:p>
+    <w:p>
+      <w:pPr>
+        <w:pStyle w:val="PlainText"/>
+      </w:pPr>
+      <w:r>
+        <w:t>5. 174_3: Distributed</w:t>
+      </w:r>
+    </w:p>
+    <w:p>
+      <w:pPr>
+        <w:pStyle w:val="PlainText"/>
+      </w:pPr>
+      <w:r>
+        <w:t xml:space="preserve">   Order Description: </w:t>
+      </w:r>
+    </w:p>
+    <w:p>
+      <w:pPr>
+        <w:pStyle w:val="PlainText"/>
+      </w:pPr>
+    </w:p>
+    <w:p>
+      <w:pPr>
+        <w:pStyle w:val="PlainText"/>
+      </w:pPr>
+      <w:r>
+        <w:t>6. 175_1: Distributed</w:t>
+      </w:r>
+    </w:p>
+    <w:p>
+      <w:pPr>
+        <w:pStyle w:val="PlainText"/>
+      </w:pPr>
+      <w:r>
+        <w:t xml:space="preserve">   Order Description: </w:t>
+      </w:r>
+    </w:p>
+    <w:p>
+      <w:pPr>
+        <w:pStyle w:val="PlainText"/>
+      </w:pPr>
+    </w:p>
+    <w:p>
+      <w:pPr>
+        <w:pStyle w:val="PlainText"/>
+      </w:pPr>
+      <w:r>
+        <w:t>7. 175_4: Distributed</w:t>
+      </w:r>
+    </w:p>
+    <w:p>
+      <w:pPr>
+        <w:pStyle w:val="PlainText"/>
+      </w:pPr>
+      <w:r>
+        <w:t xml:space="preserve">   Order Description: </w:t>
+      </w:r>
+    </w:p>
+    <w:p>
+      <w:pPr>
+        <w:pStyle w:val="PlainText"/>
+      </w:pPr>
+    </w:p>
+    <w:p>
+      <w:pPr>
+        <w:pStyle w:val="PlainText"/>
+      </w:pPr>
+      <w:r>
+        <w:t>8. 177_3: Distributed</w:t>
+      </w:r>
+    </w:p>
+    <w:p>
+      <w:pPr>
+        <w:pStyle w:val="PlainText"/>
+      </w:pPr>
+      <w:r>
+        <w:t xml:space="preserve">   Order Description: </w:t>
+      </w:r>
+    </w:p>
+    <w:p>
+      <w:pPr>
+        <w:pStyle w:val="PlainText"/>
+      </w:pPr>
+    </w:p>
+    <w:p>
+      <w:pPr>
+        <w:pStyle w:val="PlainText"/>
+      </w:pPr>
+      <w:r>
+        <w:t>9. 174_1: Distributed</w:t>
+      </w:r>
+    </w:p>
+    <w:p>
+      <w:pPr>
+        <w:pStyle w:val="PlainText"/>
+      </w:pPr>
+      <w:r>
+        <w:t xml:space="preserve">   Order Description: </w:t>
+      </w:r>
+    </w:p>
+    <w:p>
+      <w:pPr>
+        <w:pStyle w:val="PlainText"/>
+      </w:pPr>
+    </w:p>
+    <w:p>
+      <w:pPr>
+        <w:pStyle w:val="PlainText"/>
+      </w:pPr>
+      <w:r>
+        <w:t>10. 175_3: Distributed</w:t>
+      </w:r>
+    </w:p>
+    <w:p>
+      <w:pPr>
+        <w:pStyle w:val="PlainText"/>
+      </w:pPr>
+      <w:r>
+        <w:t xml:space="preserve">   Order Description: </w:t>
+      </w:r>
+    </w:p>
+    <w:p>
+      <w:pPr>
+        <w:pStyle w:val="PlainText"/>
+      </w:pPr>
+    </w:p>
+    <w:p>
+      <w:pPr>
+        <w:pStyle w:val="PlainText"/>
+      </w:pPr>
+      <w:r>
+        <w:t>11. 177_2: Distributed</w:t>
+      </w:r>
+    </w:p>
+    <w:p>
+      <w:pPr>
+        <w:pStyle w:val="PlainText"/>
+      </w:pPr>
+      <w:r>
+        <w:t xml:space="preserve">   Order Description: </w:t>
+      </w:r>
+    </w:p>
+    <w:p>
+      <w:pPr>
+        <w:pStyle w:val="PlainText"/>
+      </w:pPr>
+    </w:p>
+    <w:p>
+      <w:pPr>
+        <w:pStyle w:val="PlainText"/>
+      </w:pPr>
+      <w:r>
+        <w:t>12. 175_2: Distributed</w:t>
+      </w:r>
+    </w:p>
+    <w:p>
+      <w:pPr>
+        <w:pStyle w:val="PlainText"/>
+      </w:pPr>
+      <w:r>
+        <w:t xml:space="preserve">   Order Description: </w:t>
+      </w:r>
+    </w:p>
+    <w:p>
+      <w:pPr>
+        <w:pStyle w:val="PlainText"/>
+      </w:pPr>
+    </w:p>
+    <w:p>
+      <w:pPr>
+        <w:pStyle w:val="PlainText"/>
+      </w:pPr>
+    </w:p>
+    <w:p>
+      <w:pPr>
+        <w:pStyle w:val="PlainText"/>
+      </w:pPr>
+      <w:r>
+        <w:t xml:space="preserve">Regards, </w:t>
+      </w:r>
+    </w:p>
+    <w:p>
+      <w:pPr>
+        <w:pStyle w:val="PlainText"/>
+      </w:pPr>
+      <w:proofErr w:type="spellStart"/>
+      <w:proofErr w:type="gramStart"/>
+      <w:r>
+        <w:t>caTissueSuite</w:t>
+      </w:r>
+      <w:proofErr w:type="spellEnd"/>
+      <w:proofErr w:type="gramEnd"/>
+      <w:r>
+        <w:t xml:space="preserve"> Administrator</w:t>
+      </w:r>
+    </w:p>
+    <w:p>
+      <w:pPr>
+        <w:ind w:left="360"/>
+      </w:pPr>
+    </w:p>
+    <w:p>
       <w:r>
         <w:t>Distributed items should display specimen details such as Specimen label, specimen type, tissue side, tissue site and pathological status.</w:t>
       </w:r>
@@ -2790,9 +3311,11 @@
       </w:r>
     </w:p>
     <w:p>
+      <w:proofErr w:type="gramStart"/>
       <w:r>
         <w:t>Specimen label, specimen type, tissue side, tissue site, pathological status and protocol participant identifier.</w:t>
       </w:r>
+      <w:proofErr w:type="gramEnd"/>
     </w:p>
     <w:p>
       <w:r>
@@ -2832,7 +3355,6 @@
         </w:numPr>
       </w:pPr>
       <w:r>
-        <w:lastRenderedPageBreak/>
         <w:t>Date</w:t>
       </w:r>
     </w:p>
@@ -2928,8 +3450,13 @@
           <w:numId w:val="3"/>
         </w:numPr>
       </w:pPr>
-      <w:r>
-        <w:t>Pathlogical Status</w:t>
+      <w:proofErr w:type="spellStart"/>
+      <w:r>
+        <w:t>Pathlogical</w:t>
+      </w:r>
+      <w:proofErr w:type="spellEnd"/>
+      <w:r>
+        <w:t xml:space="preserve"> Status</w:t>
       </w:r>
     </w:p>
     <w:p>
@@ -2944,8 +3471,13 @@
       </w:r>
     </w:p>
     <w:p>
-      <w:r>
-        <w:t>43  The available quantity of the distributed specimens should be Available qty-Distributed Qty. In case the available quantity is zero, specimen should be marked as not available.</w:t>
+      <w:proofErr w:type="gramStart"/>
+      <w:r>
+        <w:t>43  The</w:t>
+      </w:r>
+      <w:proofErr w:type="gramEnd"/>
+      <w:r>
+        <w:t xml:space="preserve"> available quantity of the distributed specimens should be Available qty-Distributed Qty. In case the available quantity is zero, specimen should be marked as not available.</w:t>
       </w:r>
     </w:p>
     <w:p>
@@ -2982,7 +3514,24 @@
         </w:numPr>
       </w:pPr>
       <w:r>
-        <w:t>In CATISSUE_AUDIT_EVENT table new record should be entered with IP address equal to the IP address of the machine from which the action was performed and Event_Timepstamp equal to the date on which the action was performed. Event Type should contain INSERT for catissue_order.</w:t>
+        <w:lastRenderedPageBreak/>
+        <w:t xml:space="preserve">In CATISSUE_AUDIT_EVENT table new record should be entered with IP address equal to the IP address of the machine from which the action was performed and </w:t>
+      </w:r>
+      <w:proofErr w:type="spellStart"/>
+      <w:r>
+        <w:t>Event_Timepstamp</w:t>
+      </w:r>
+      <w:proofErr w:type="spellEnd"/>
+      <w:r>
+        <w:t xml:space="preserve"> equal to the date on which the action was performed. Event Type should contain INSERT for </w:t>
+      </w:r>
+      <w:proofErr w:type="spellStart"/>
+      <w:r>
+        <w:t>catissue_order</w:t>
+      </w:r>
+      <w:proofErr w:type="spellEnd"/>
+      <w:r>
+        <w:t>.</w:t>
       </w:r>
     </w:p>
     <w:p>
@@ -2994,7 +3543,39 @@
         </w:numPr>
       </w:pPr>
       <w:r>
-        <w:t>In CATISSUE_DATA_AUDIT_EVENT_LOG table Object Name should contain catissue_order. Object_ID is the unique ID of the object inserted. Parent_id will be null for the main object. Containment or reference type objects getting added will have a parent_id equal to the ID of the main Object being inserted. This table refers to CATISSUE_AUDIT_EVENT_LOG table which relates to the CATISSUE_AUDIT_EVENT table.</w:t>
+        <w:t xml:space="preserve">In CATISSUE_DATA_AUDIT_EVENT_LOG table Object Name should contain </w:t>
+      </w:r>
+      <w:proofErr w:type="spellStart"/>
+      <w:r>
+        <w:t>catissue_order</w:t>
+      </w:r>
+      <w:proofErr w:type="spellEnd"/>
+      <w:r>
+        <w:t xml:space="preserve">. </w:t>
+      </w:r>
+      <w:proofErr w:type="spellStart"/>
+      <w:r>
+        <w:t>Object_ID</w:t>
+      </w:r>
+      <w:proofErr w:type="spellEnd"/>
+      <w:r>
+        <w:t xml:space="preserve"> is the unique ID of the object inserted. </w:t>
+      </w:r>
+      <w:proofErr w:type="spellStart"/>
+      <w:r>
+        <w:t>Parent_id</w:t>
+      </w:r>
+      <w:proofErr w:type="spellEnd"/>
+      <w:r>
+        <w:t xml:space="preserve"> will be null for the main object. Containment or reference type objects getting added will have a </w:t>
+      </w:r>
+      <w:proofErr w:type="spellStart"/>
+      <w:r>
+        <w:t>parent_id</w:t>
+      </w:r>
+      <w:proofErr w:type="spellEnd"/>
+      <w:r>
+        <w:t xml:space="preserve"> equal to the ID of the main Object being inserted. This table refers to CATISSUE_AUDIT_EVENT_LOG table which relates to the CATISSUE_AUDIT_EVENT table.</w:t>
       </w:r>
     </w:p>
     <w:p>
@@ -3018,7 +3599,23 @@
         </w:numPr>
       </w:pPr>
       <w:r>
-        <w:t>In CATISSUE_AUDIT_EVENT table new record should be entered with IP address equal to the IP address of the machine from which the action was performed and Event_Timepstamp equal to the date on which the action was performed. Event Type should contain INSERT for catissue_distribution.</w:t>
+        <w:t xml:space="preserve">In CATISSUE_AUDIT_EVENT table new record should be entered with IP address equal to the IP address of the machine from which the action was performed and </w:t>
+      </w:r>
+      <w:proofErr w:type="spellStart"/>
+      <w:r>
+        <w:t>Event_Timepstamp</w:t>
+      </w:r>
+      <w:proofErr w:type="spellEnd"/>
+      <w:r>
+        <w:t xml:space="preserve"> equal to the date on which the action was performed. Event Type should contain INSERT for </w:t>
+      </w:r>
+      <w:proofErr w:type="spellStart"/>
+      <w:r>
+        <w:t>catissue_distribution</w:t>
+      </w:r>
+      <w:proofErr w:type="spellEnd"/>
+      <w:r>
+        <w:t>.</w:t>
       </w:r>
     </w:p>
     <w:p>
@@ -3030,7 +3627,39 @@
         </w:numPr>
       </w:pPr>
       <w:r>
-        <w:t>In CATISSUE_DATA_AUDIT_EVENT_LOG table Object Name should contain catissue_order. Object_ID is the unique ID of the object inserted. Parent_id will be null for the main object. Containment or reference type objects getting added will have a parent_id equal to the ID of the main Object being inserted. This table refers to CATISSUE_AUDIT_EVENT_LOG table which relates to the CATISSUE_AUDIT_EVENT table.</w:t>
+        <w:t xml:space="preserve">In CATISSUE_DATA_AUDIT_EVENT_LOG table Object Name should contain </w:t>
+      </w:r>
+      <w:proofErr w:type="spellStart"/>
+      <w:r>
+        <w:t>catissue_order</w:t>
+      </w:r>
+      <w:proofErr w:type="spellEnd"/>
+      <w:r>
+        <w:t xml:space="preserve">. </w:t>
+      </w:r>
+      <w:proofErr w:type="spellStart"/>
+      <w:r>
+        <w:t>Object_ID</w:t>
+      </w:r>
+      <w:proofErr w:type="spellEnd"/>
+      <w:r>
+        <w:t xml:space="preserve"> is the unique ID of the object inserted. </w:t>
+      </w:r>
+      <w:proofErr w:type="spellStart"/>
+      <w:r>
+        <w:t>Parent_id</w:t>
+      </w:r>
+      <w:proofErr w:type="spellEnd"/>
+      <w:r>
+        <w:t xml:space="preserve"> will be null for the main object. Containment or reference type objects getting added will have a </w:t>
+      </w:r>
+      <w:proofErr w:type="spellStart"/>
+      <w:r>
+        <w:t>parent_id</w:t>
+      </w:r>
+      <w:proofErr w:type="spellEnd"/>
+      <w:r>
+        <w:t xml:space="preserve"> equal to the ID of the main Object being inserted. This table refers to CATISSUE_AUDIT_EVENT_LOG table which relates to the CATISSUE_AUDIT_EVENT table.</w:t>
       </w:r>
     </w:p>
     <w:p>
@@ -3042,7 +3671,6 @@
         </w:numPr>
       </w:pPr>
       <w:r>
-        <w:lastRenderedPageBreak/>
         <w:t>In CATISSUE_AUDIT_EVENT_DETAILS table Element name contains the list of attributes that are in CATISSUE_DISTRIBUTION and.ID of all the reference and containment association classes should also be audited.</w:t>
       </w:r>
     </w:p>
@@ -3808,6 +4436,36 @@
     <w:rPr>
       <w:color w:val="0000FF" w:themeColor="hyperlink"/>
       <w:u w:val="single"/>
+    </w:rPr>
+  </w:style>
+  <w:style w:type="paragraph" w:styleId="PlainText">
+    <w:name w:val="Plain Text"/>
+    <w:basedOn w:val="Normal"/>
+    <w:link w:val="PlainTextChar"/>
+    <w:uiPriority w:val="99"/>
+    <w:semiHidden/>
+    <w:unhideWhenUsed/>
+    <w:rsid w:val="00F557AD"/>
+    <w:pPr>
+      <w:spacing w:after="0"/>
+    </w:pPr>
+    <w:rPr>
+      <w:rFonts w:ascii="Consolas" w:hAnsi="Consolas"/>
+      <w:sz w:val="21"/>
+      <w:szCs w:val="21"/>
+    </w:rPr>
+  </w:style>
+  <w:style w:type="character" w:customStyle="1" w:styleId="PlainTextChar">
+    <w:name w:val="Plain Text Char"/>
+    <w:basedOn w:val="DefaultParagraphFont"/>
+    <w:link w:val="PlainText"/>
+    <w:uiPriority w:val="99"/>
+    <w:semiHidden/>
+    <w:rsid w:val="00F557AD"/>
+    <w:rPr>
+      <w:rFonts w:ascii="Consolas" w:hAnsi="Consolas"/>
+      <w:sz w:val="21"/>
+      <w:szCs w:val="21"/>
     </w:rPr>
   </w:style>
 </w:styles>

</xml_diff>